<commit_message>
Added Geuss and Graeber.
</commit_message>
<xml_diff>
--- a/chaps/geuss_graeber.docx
+++ b/chaps/geuss_graeber.docx
@@ -1,6 +1,6 @@
 
 <file path=word/document.xml><?xml version="1.0" encoding="utf-8"?>
-<w:document xmlns:wpc="http://schemas.microsoft.com/office/word/2010/wordprocessingCanvas" xmlns:cx="http://schemas.microsoft.com/office/drawing/2014/chartex" xmlns:cx1="http://schemas.microsoft.com/office/drawing/2015/9/8/chartex" xmlns:cx2="http://schemas.microsoft.com/office/drawing/2015/10/21/chartex" xmlns:cx3="http://schemas.microsoft.com/office/drawing/2016/5/9/chartex" xmlns:cx4="http://schemas.microsoft.com/office/drawing/2016/5/10/chartex" xmlns:cx5="http://schemas.microsoft.com/office/drawing/2016/5/11/chartex" xmlns:cx6="http://schemas.microsoft.com/office/drawing/2016/5/12/chartex" xmlns:cx7="http://schemas.microsoft.com/office/drawing/2016/5/13/chartex" xmlns:cx8="http://schemas.microsoft.com/office/drawing/2016/5/14/chartex" xmlns:mc="http://schemas.openxmlformats.org/markup-compatibility/2006" xmlns:aink="http://schemas.microsoft.com/office/drawing/2016/ink" xmlns:am3d="http://schemas.microsoft.com/office/drawing/2017/model3d" xmlns:o="urn:schemas-microsoft-com:office:office" xmlns:r="http://schemas.openxmlformats.org/officeDocument/2006/relationships" xmlns:m="http://schemas.openxmlformats.org/officeDocument/2006/math" xmlns:v="urn:schemas-microsoft-com:vml" xmlns:wp14="http://schemas.microsoft.com/office/word/2010/wordprocessingDrawing" xmlns:wp="http://schemas.openxmlformats.org/drawingml/2006/wordprocessingDrawing" xmlns:w10="urn:schemas-microsoft-com:office:word" xmlns:w="http://schemas.openxmlformats.org/wordprocessingml/2006/main" xmlns:w14="http://schemas.microsoft.com/office/word/2010/wordml" xmlns:w15="http://schemas.microsoft.com/office/word/2012/wordml" xmlns:w16cid="http://schemas.microsoft.com/office/word/2016/wordml/cid" xmlns:w16se="http://schemas.microsoft.com/office/word/2015/wordml/symex" xmlns:wpg="http://schemas.microsoft.com/office/word/2010/wordprocessingGroup" xmlns:wpi="http://schemas.microsoft.com/office/word/2010/wordprocessingInk" xmlns:wne="http://schemas.microsoft.com/office/word/2006/wordml" xmlns:wps="http://schemas.microsoft.com/office/word/2010/wordprocessingShape" mc:Ignorable="w14 w15 w16se w16cid wp14">
+<w:document xmlns:wpc="http://schemas.microsoft.com/office/word/2010/wordprocessingCanvas" xmlns:cx="http://schemas.microsoft.com/office/drawing/2014/chartex" xmlns:cx1="http://schemas.microsoft.com/office/drawing/2015/9/8/chartex" xmlns:cx2="http://schemas.microsoft.com/office/drawing/2015/10/21/chartex" xmlns:cx3="http://schemas.microsoft.com/office/drawing/2016/5/9/chartex" xmlns:cx4="http://schemas.microsoft.com/office/drawing/2016/5/10/chartex" xmlns:cx5="http://schemas.microsoft.com/office/drawing/2016/5/11/chartex" xmlns:cx6="http://schemas.microsoft.com/office/drawing/2016/5/12/chartex" xmlns:cx7="http://schemas.microsoft.com/office/drawing/2016/5/13/chartex" xmlns:cx8="http://schemas.microsoft.com/office/drawing/2016/5/14/chartex" xmlns:mc="http://schemas.openxmlformats.org/markup-compatibility/2006" xmlns:aink="http://schemas.microsoft.com/office/drawing/2016/ink" xmlns:am3d="http://schemas.microsoft.com/office/drawing/2017/model3d" xmlns:o="urn:schemas-microsoft-com:office:office" xmlns:oel="http://schemas.microsoft.com/office/2019/extlst" xmlns:r="http://schemas.openxmlformats.org/officeDocument/2006/relationships" xmlns:m="http://schemas.openxmlformats.org/officeDocument/2006/math" xmlns:v="urn:schemas-microsoft-com:vml" xmlns:wp14="http://schemas.microsoft.com/office/word/2010/wordprocessingDrawing" xmlns:wp="http://schemas.openxmlformats.org/drawingml/2006/wordprocessingDrawing" xmlns:w10="urn:schemas-microsoft-com:office:word" xmlns:w="http://schemas.openxmlformats.org/wordprocessingml/2006/main" xmlns:w14="http://schemas.microsoft.com/office/word/2010/wordml" xmlns:w15="http://schemas.microsoft.com/office/word/2012/wordml" xmlns:w16cex="http://schemas.microsoft.com/office/word/2018/wordml/cex" xmlns:w16cid="http://schemas.microsoft.com/office/word/2016/wordml/cid" xmlns:w16="http://schemas.microsoft.com/office/word/2018/wordml" xmlns:w16sdtdh="http://schemas.microsoft.com/office/word/2020/wordml/sdtdatahash" xmlns:w16se="http://schemas.microsoft.com/office/word/2015/wordml/symex" xmlns:wpg="http://schemas.microsoft.com/office/word/2010/wordprocessingGroup" xmlns:wpi="http://schemas.microsoft.com/office/word/2010/wordprocessingInk" xmlns:wne="http://schemas.microsoft.com/office/word/2006/wordml" xmlns:wps="http://schemas.microsoft.com/office/word/2010/wordprocessingShape" mc:Ignorable="w14 w15 w16se w16cid w16 w16cex w16sdtdh wp14">
   <w:body>
     <w:p>
       <w:pPr>
@@ -78,6 +78,206 @@
           <w:lang w:val="en-US"/>
         </w:rPr>
         <w:t xml:space="preserve"> Seven</w:t>
+      </w:r>
+    </w:p>
+    <w:p>
+      <w:pPr>
+        <w:jc w:val="center"/>
+        <w:rPr>
+          <w:b/>
+          <w:lang w:val="en-US"/>
+        </w:rPr>
+      </w:pPr>
+    </w:p>
+    <w:p>
+      <w:pPr>
+        <w:jc w:val="both"/>
+        <w:rPr>
+          <w:lang w:val="en-US"/>
+        </w:rPr>
+      </w:pPr>
+      <w:r>
+        <w:rPr>
+          <w:b/>
+          <w:lang w:val="en-US"/>
+        </w:rPr>
+        <w:t xml:space="preserve">Abstract: </w:t>
+      </w:r>
+      <w:r>
+        <w:rPr>
+          <w:lang w:val="en-US"/>
+        </w:rPr>
+        <w:t>This chapter</w:t>
+      </w:r>
+      <w:r>
+        <w:rPr>
+          <w:lang w:val="en-US"/>
+        </w:rPr>
+        <w:t xml:space="preserve"> utilizes Raymond </w:t>
+      </w:r>
+      <w:proofErr w:type="spellStart"/>
+      <w:r>
+        <w:rPr>
+          <w:lang w:val="en-US"/>
+        </w:rPr>
+        <w:t>Geuss’</w:t>
+      </w:r>
+      <w:r>
+        <w:rPr>
+          <w:lang w:val="en-US"/>
+        </w:rPr>
+        <w:t>s</w:t>
+      </w:r>
+      <w:proofErr w:type="spellEnd"/>
+      <w:r>
+        <w:rPr>
+          <w:lang w:val="en-US"/>
+        </w:rPr>
+        <w:t xml:space="preserve"> recent book </w:t>
+      </w:r>
+      <w:r>
+        <w:rPr>
+          <w:i/>
+          <w:lang w:val="en-US"/>
+        </w:rPr>
+        <w:t>A Philosopher Looks at Work</w:t>
+      </w:r>
+      <w:r>
+        <w:rPr>
+          <w:lang w:val="en-US"/>
+        </w:rPr>
+        <w:t xml:space="preserve"> as an entry point to sketch some contemporary issues and directions of research in the philosophy of work. It discusses the fundamental features that make up our traditional conception of work, including its definition, organization, and value for individuals and society</w:t>
+      </w:r>
+      <w:r>
+        <w:rPr>
+          <w:lang w:val="en-US"/>
+        </w:rPr>
+        <w:t>;</w:t>
+      </w:r>
+      <w:r>
+        <w:rPr>
+          <w:lang w:val="en-US"/>
+        </w:rPr>
+        <w:t xml:space="preserve"> delineates some of the anomalies and ideological features of the conception</w:t>
+      </w:r>
+      <w:r>
+        <w:rPr>
+          <w:lang w:val="en-US"/>
+        </w:rPr>
+        <w:t>;</w:t>
+      </w:r>
+      <w:r>
+        <w:rPr>
+          <w:lang w:val="en-US"/>
+        </w:rPr>
+        <w:t xml:space="preserve"> pinpoints some contemporary trends in our organization of work</w:t>
+      </w:r>
+      <w:r>
+        <w:rPr>
+          <w:lang w:val="en-US"/>
+        </w:rPr>
+        <w:t>;</w:t>
+      </w:r>
+      <w:r>
+        <w:rPr>
+          <w:lang w:val="en-US"/>
+        </w:rPr>
+        <w:t xml:space="preserve"> and considers its future. </w:t>
+      </w:r>
+      <w:r>
+        <w:rPr>
+          <w:lang w:val="en-US"/>
+        </w:rPr>
+        <w:t xml:space="preserve">Along the way, </w:t>
+      </w:r>
+      <w:r>
+        <w:rPr>
+          <w:lang w:val="en-US"/>
+        </w:rPr>
+        <w:t xml:space="preserve">it </w:t>
+      </w:r>
+      <w:r>
+        <w:rPr>
+          <w:lang w:val="en-US"/>
+        </w:rPr>
+        <w:t xml:space="preserve">comments on other recent popular books on work, in particular, David Graber’s </w:t>
+      </w:r>
+      <w:r>
+        <w:rPr>
+          <w:i/>
+          <w:lang w:val="en-US"/>
+        </w:rPr>
+        <w:t>Bullshit Jobs</w:t>
+      </w:r>
+      <w:r>
+        <w:rPr>
+          <w:lang w:val="en-US"/>
+        </w:rPr>
+        <w:t xml:space="preserve"> and Axel </w:t>
+      </w:r>
+      <w:proofErr w:type="spellStart"/>
+      <w:r>
+        <w:rPr>
+          <w:lang w:val="en-US"/>
+        </w:rPr>
+        <w:t>Honneth’s</w:t>
+      </w:r>
+      <w:proofErr w:type="spellEnd"/>
+      <w:r>
+        <w:rPr>
+          <w:lang w:val="en-US"/>
+        </w:rPr>
+        <w:t xml:space="preserve"> </w:t>
+      </w:r>
+      <w:r>
+        <w:rPr>
+          <w:i/>
+          <w:lang w:val="en-US"/>
+        </w:rPr>
+        <w:t>The Working Sovereign</w:t>
+      </w:r>
+      <w:r>
+        <w:rPr>
+          <w:i/>
+          <w:lang w:val="en-US"/>
+        </w:rPr>
+        <w:t xml:space="preserve">: </w:t>
+      </w:r>
+      <w:proofErr w:type="spellStart"/>
+      <w:r>
+        <w:rPr>
+          <w:i/>
+          <w:lang w:val="en-US"/>
+        </w:rPr>
+        <w:t>Labour</w:t>
+      </w:r>
+      <w:proofErr w:type="spellEnd"/>
+      <w:r>
+        <w:rPr>
+          <w:i/>
+          <w:lang w:val="en-US"/>
+        </w:rPr>
+        <w:t xml:space="preserve"> and Democratic Citizenship</w:t>
+      </w:r>
+      <w:r>
+        <w:rPr>
+          <w:lang w:val="en-US"/>
+        </w:rPr>
+        <w:t xml:space="preserve">, putting them in conversation with Raymond </w:t>
+      </w:r>
+      <w:proofErr w:type="spellStart"/>
+      <w:r>
+        <w:rPr>
+          <w:lang w:val="en-US"/>
+        </w:rPr>
+        <w:t>Geuss</w:t>
+      </w:r>
+      <w:proofErr w:type="spellEnd"/>
+      <w:r>
+        <w:rPr>
+          <w:lang w:val="en-US"/>
+        </w:rPr>
+        <w:t xml:space="preserve">’. </w:t>
       </w:r>
     </w:p>
     <w:p>
@@ -193,15 +393,7 @@
         <w:rPr>
           <w:lang w:val="en-US"/>
         </w:rPr>
-        <w:t>Although this negative valuation came to be partially reversed with the Reformation and its emphasis on</w:t>
-      </w:r>
-      <w:bookmarkStart w:id="0" w:name="_GoBack"/>
-      <w:bookmarkEnd w:id="0"/>
-      <w:r>
-        <w:rPr>
-          <w:lang w:val="en-US"/>
-        </w:rPr>
-        <w:t xml:space="preserve"> the Protestant work ethic, it was not until after the French Revolution that the religious work ethic gradually evolved into the spirit of capitalism, and work acquired secular positive connotations as an activity expressing distinctively human qualities.</w:t>
+        <w:t>Although this negative valuation came to be partially reversed with the Reformation and its emphasis on the Protestant work ethic, it was not until after the French Revolution that the religious work ethic gradually evolved into the spirit of capitalism, and work acquired secular positive connotations as an activity expressing distinctively human qualities.</w:t>
       </w:r>
       <w:r>
         <w:rPr>
@@ -338,9 +530,6 @@
     <w:p>
       <w:pPr>
         <w:jc w:val="both"/>
-        <w:rPr>
-          <w:lang w:val="en-US"/>
-        </w:rPr>
       </w:pPr>
     </w:p>
     <w:p>
@@ -784,6 +973,7 @@
         <w:rPr>
           <w:lang w:val="en-US"/>
         </w:rPr>
+        <w:lastRenderedPageBreak/>
         <w:t xml:space="preserve">In </w:t>
       </w:r>
       <w:r>
@@ -1060,14 +1250,7 @@
         <w:rPr>
           <w:lang w:val="en-US"/>
         </w:rPr>
-        <w:t xml:space="preserve">lines of thought in the company of </w:t>
-      </w:r>
-      <w:r>
-        <w:rPr>
-          <w:lang w:val="en-US"/>
-        </w:rPr>
-        <w:lastRenderedPageBreak/>
-        <w:t xml:space="preserve">some of his </w:t>
+        <w:t xml:space="preserve">lines of thought in the company of some of his </w:t>
       </w:r>
       <w:r>
         <w:rPr>
@@ -2466,7 +2649,14 @@
         <w:rPr>
           <w:lang w:val="en-US"/>
         </w:rPr>
-        <w:t>’ historical approach to this question allows him to make three critical observations: that historically, work has not always been organized in the same way, that there has never existed a completely self-dependent and self-sufficient work, and</w:t>
+        <w:t>’ historical approach to this question allows him to make three critical observations: that historically, work has not always been organized in the same way, that there has never existed a completely self-</w:t>
+      </w:r>
+      <w:r>
+        <w:rPr>
+          <w:lang w:val="en-US"/>
+        </w:rPr>
+        <w:lastRenderedPageBreak/>
+        <w:t>dependent and self-sufficient work, and</w:t>
       </w:r>
       <w:r>
         <w:rPr>
@@ -2607,14 +2797,7 @@
         <w:rPr>
           <w:lang w:val="en-US"/>
         </w:rPr>
-        <w:t xml:space="preserve"> sympathizes with the view that hunting and gathering was like an original ideal state in which there was no clear separation between work and any other activity. Shepherding created a distinctive work in tending to animals and was the first form of work that generated surpluses and riches. Farming intensified the concentration of </w:t>
-      </w:r>
-      <w:r>
-        <w:rPr>
-          <w:lang w:val="en-US"/>
-        </w:rPr>
-        <w:lastRenderedPageBreak/>
-        <w:t xml:space="preserve">wealth and brought coercion into work, as slaves were used for agriculture. Finally, of course, there is commercial society, which arose in the seventeenth and eighteenth centuries, </w:t>
+        <w:t xml:space="preserve"> sympathizes with the view that hunting and gathering was like an original ideal state in which there was no clear separation between work and any other activity. Shepherding created a distinctive work in tending to animals and was the first form of work that generated surpluses and riches. Farming intensified the concentration of wealth and brought coercion into work, as slaves were used for agriculture. Finally, of course, there is commercial society, which arose in the seventeenth and eighteenth centuries, </w:t>
       </w:r>
       <w:r>
         <w:rPr>
@@ -3518,22 +3701,6 @@
     </w:p>
     <w:p>
       <w:pPr>
-        <w:jc w:val="both"/>
-        <w:rPr>
-          <w:lang w:val="en-US"/>
-        </w:rPr>
-      </w:pPr>
-    </w:p>
-    <w:p>
-      <w:pPr>
-        <w:jc w:val="both"/>
-        <w:rPr>
-          <w:lang w:val="en-US"/>
-        </w:rPr>
-      </w:pPr>
-    </w:p>
-    <w:p>
-      <w:pPr>
         <w:ind w:firstLine="720"/>
         <w:jc w:val="both"/>
         <w:rPr>
@@ -3680,7 +3847,14 @@
         <w:rPr>
           <w:lang w:val="en-US"/>
         </w:rPr>
-        <w:t>He notes the trends in the organization of our work towards “automation</w:t>
+        <w:t xml:space="preserve">He notes the trends in the </w:t>
+      </w:r>
+      <w:r>
+        <w:rPr>
+          <w:lang w:val="en-US"/>
+        </w:rPr>
+        <w:lastRenderedPageBreak/>
+        <w:t>organization of our work towards “automation</w:t>
       </w:r>
       <w:r>
         <w:rPr>
@@ -3866,14 +4040,7 @@
         <w:rPr>
           <w:lang w:val="en-US"/>
         </w:rPr>
-        <w:t xml:space="preserve">tend to exacerbate it. The tweak he introduces to Graeber’s depiction of </w:t>
-      </w:r>
-      <w:r>
-        <w:rPr>
-          <w:lang w:val="en-US"/>
-        </w:rPr>
-        <w:lastRenderedPageBreak/>
-        <w:t xml:space="preserve">bullshit jobs seems to imply that for </w:t>
+        <w:t xml:space="preserve">tend to exacerbate it. The tweak he introduces to Graeber’s depiction of bullshit jobs seems to imply that for </w:t>
       </w:r>
       <w:proofErr w:type="spellStart"/>
       <w:r>
@@ -4357,7 +4524,25 @@
         <w:rPr>
           <w:rFonts w:ascii="Garamond" w:hAnsi="Garamond"/>
         </w:rPr>
-        <w:t xml:space="preserve"> adjustment, they lie to themselves to overcome any cognitive dissonance and justify it. </w:t>
+        <w:t xml:space="preserve"> adjustment, they lie to themselves to overcome any cognitive dissonance and justify it.</w:t>
+      </w:r>
+    </w:p>
+    <w:p>
+      <w:pPr>
+        <w:pStyle w:val="NormalWeb"/>
+        <w:spacing w:before="0" w:beforeAutospacing="0" w:after="0" w:afterAutospacing="0"/>
+        <w:ind w:firstLine="720"/>
+        <w:contextualSpacing/>
+        <w:jc w:val="both"/>
+        <w:rPr>
+          <w:rFonts w:ascii="Garamond" w:hAnsi="Garamond"/>
+        </w:rPr>
+      </w:pPr>
+      <w:r>
+        <w:rPr>
+          <w:rFonts w:ascii="Garamond" w:hAnsi="Garamond"/>
+        </w:rPr>
+        <w:t xml:space="preserve"> </w:t>
       </w:r>
     </w:p>
     <w:p>
@@ -4656,7 +4841,14 @@
         <w:rPr>
           <w:lang w:val="en-US"/>
         </w:rPr>
-        <w:t>informed by his judgments on these radical proposals, his evaluation of their strengths and weaknesses, and his worries about the plausible breakdown of the ‘welfare state’ and of our ‘environment.’</w:t>
+        <w:t xml:space="preserve">informed by his judgments on these radical proposals, his evaluation of their strengths and weaknesses, and his worries about the </w:t>
+      </w:r>
+      <w:r>
+        <w:rPr>
+          <w:lang w:val="en-US"/>
+        </w:rPr>
+        <w:lastRenderedPageBreak/>
+        <w:t>plausible breakdown of the ‘welfare state’ and of our ‘environment.’</w:t>
       </w:r>
       <w:r>
         <w:rPr>
@@ -4742,14 +4934,7 @@
         <w:rPr>
           <w:lang w:val="en-US"/>
         </w:rPr>
-        <w:t xml:space="preserve">specialists of the </w:t>
-      </w:r>
-      <w:r>
-        <w:rPr>
-          <w:lang w:val="en-US"/>
-        </w:rPr>
-        <w:lastRenderedPageBreak/>
-        <w:t>subject</w:t>
+        <w:t>specialists of the subject</w:t>
       </w:r>
       <w:r>
         <w:rPr>
@@ -5002,8 +5187,29 @@
         <w:rPr>
           <w:lang w:val="en-US"/>
         </w:rPr>
-        <w:t>that it effectively and seemingly effortlessly, without resorting to academic jargon, help identify just where the ideological illusion might lie: in our very lie to ourselves that we are all engaged in a meaningful work!</w:t>
-      </w:r>
+        <w:t>that it effectively and seemingly effortlessly, without resorting to academic jargon, help</w:t>
+      </w:r>
+      <w:r>
+        <w:rPr>
+          <w:lang w:val="en-US"/>
+        </w:rPr>
+        <w:t>s</w:t>
+      </w:r>
+      <w:r>
+        <w:rPr>
+          <w:lang w:val="en-US"/>
+        </w:rPr>
+        <w:t xml:space="preserve"> identify just where the ideological illusion might lie: in our very lie to ourselves that we are all engaged in meaningful work!</w:t>
+      </w:r>
+    </w:p>
+    <w:p>
+      <w:pPr>
+        <w:ind w:firstLine="720"/>
+        <w:jc w:val="both"/>
+        <w:rPr>
+          <w:lang w:val="en-US"/>
+        </w:rPr>
+      </w:pPr>
       <w:r>
         <w:rPr>
           <w:lang w:val="en-US"/>
@@ -5026,7 +5232,7 @@
 </file>
 
 <file path=word/endnotes.xml><?xml version="1.0" encoding="utf-8"?>
-<w:endnotes xmlns:wpc="http://schemas.microsoft.com/office/word/2010/wordprocessingCanvas" xmlns:cx="http://schemas.microsoft.com/office/drawing/2014/chartex" xmlns:cx1="http://schemas.microsoft.com/office/drawing/2015/9/8/chartex" xmlns:cx2="http://schemas.microsoft.com/office/drawing/2015/10/21/chartex" xmlns:cx3="http://schemas.microsoft.com/office/drawing/2016/5/9/chartex" xmlns:cx4="http://schemas.microsoft.com/office/drawing/2016/5/10/chartex" xmlns:cx5="http://schemas.microsoft.com/office/drawing/2016/5/11/chartex" xmlns:cx6="http://schemas.microsoft.com/office/drawing/2016/5/12/chartex" xmlns:cx7="http://schemas.microsoft.com/office/drawing/2016/5/13/chartex" xmlns:cx8="http://schemas.microsoft.com/office/drawing/2016/5/14/chartex" xmlns:mc="http://schemas.openxmlformats.org/markup-compatibility/2006" xmlns:aink="http://schemas.microsoft.com/office/drawing/2016/ink" xmlns:am3d="http://schemas.microsoft.com/office/drawing/2017/model3d" xmlns:o="urn:schemas-microsoft-com:office:office" xmlns:r="http://schemas.openxmlformats.org/officeDocument/2006/relationships" xmlns:m="http://schemas.openxmlformats.org/officeDocument/2006/math" xmlns:v="urn:schemas-microsoft-com:vml" xmlns:wp14="http://schemas.microsoft.com/office/word/2010/wordprocessingDrawing" xmlns:wp="http://schemas.openxmlformats.org/drawingml/2006/wordprocessingDrawing" xmlns:w10="urn:schemas-microsoft-com:office:word" xmlns:w="http://schemas.openxmlformats.org/wordprocessingml/2006/main" xmlns:w14="http://schemas.microsoft.com/office/word/2010/wordml" xmlns:w15="http://schemas.microsoft.com/office/word/2012/wordml" xmlns:w16cid="http://schemas.microsoft.com/office/word/2016/wordml/cid" xmlns:w16se="http://schemas.microsoft.com/office/word/2015/wordml/symex" xmlns:wpg="http://schemas.microsoft.com/office/word/2010/wordprocessingGroup" xmlns:wpi="http://schemas.microsoft.com/office/word/2010/wordprocessingInk" xmlns:wne="http://schemas.microsoft.com/office/word/2006/wordml" xmlns:wps="http://schemas.microsoft.com/office/word/2010/wordprocessingShape" mc:Ignorable="w14 w15 w16se w16cid wp14">
+<w:endnotes xmlns:wpc="http://schemas.microsoft.com/office/word/2010/wordprocessingCanvas" xmlns:cx="http://schemas.microsoft.com/office/drawing/2014/chartex" xmlns:cx1="http://schemas.microsoft.com/office/drawing/2015/9/8/chartex" xmlns:cx2="http://schemas.microsoft.com/office/drawing/2015/10/21/chartex" xmlns:cx3="http://schemas.microsoft.com/office/drawing/2016/5/9/chartex" xmlns:cx4="http://schemas.microsoft.com/office/drawing/2016/5/10/chartex" xmlns:cx5="http://schemas.microsoft.com/office/drawing/2016/5/11/chartex" xmlns:cx6="http://schemas.microsoft.com/office/drawing/2016/5/12/chartex" xmlns:cx7="http://schemas.microsoft.com/office/drawing/2016/5/13/chartex" xmlns:cx8="http://schemas.microsoft.com/office/drawing/2016/5/14/chartex" xmlns:mc="http://schemas.openxmlformats.org/markup-compatibility/2006" xmlns:aink="http://schemas.microsoft.com/office/drawing/2016/ink" xmlns:am3d="http://schemas.microsoft.com/office/drawing/2017/model3d" xmlns:o="urn:schemas-microsoft-com:office:office" xmlns:oel="http://schemas.microsoft.com/office/2019/extlst" xmlns:r="http://schemas.openxmlformats.org/officeDocument/2006/relationships" xmlns:m="http://schemas.openxmlformats.org/officeDocument/2006/math" xmlns:v="urn:schemas-microsoft-com:vml" xmlns:wp14="http://schemas.microsoft.com/office/word/2010/wordprocessingDrawing" xmlns:wp="http://schemas.openxmlformats.org/drawingml/2006/wordprocessingDrawing" xmlns:w10="urn:schemas-microsoft-com:office:word" xmlns:w="http://schemas.openxmlformats.org/wordprocessingml/2006/main" xmlns:w14="http://schemas.microsoft.com/office/word/2010/wordml" xmlns:w15="http://schemas.microsoft.com/office/word/2012/wordml" xmlns:w16cex="http://schemas.microsoft.com/office/word/2018/wordml/cex" xmlns:w16cid="http://schemas.microsoft.com/office/word/2016/wordml/cid" xmlns:w16="http://schemas.microsoft.com/office/word/2018/wordml" xmlns:w16sdtdh="http://schemas.microsoft.com/office/word/2020/wordml/sdtdatahash" xmlns:w16se="http://schemas.microsoft.com/office/word/2015/wordml/symex" xmlns:wpg="http://schemas.microsoft.com/office/word/2010/wordprocessingGroup" xmlns:wpi="http://schemas.microsoft.com/office/word/2010/wordprocessingInk" xmlns:wne="http://schemas.microsoft.com/office/word/2006/wordml" xmlns:wps="http://schemas.microsoft.com/office/word/2010/wordprocessingShape" mc:Ignorable="w14 w15 w16se w16cid w16 w16cex w16sdtdh wp14">
   <w:endnote w:type="separator" w:id="-1">
     <w:p>
       <w:r>
@@ -5226,13 +5432,7 @@
         <w:rPr>
           <w:lang w:val="en-US"/>
         </w:rPr>
-        <w:t xml:space="preserve"> For an account of contemporary surge of interest in the philosophy of work see M. </w:t>
-      </w:r>
-      <w:r>
-        <w:rPr>
-          <w:lang w:val="en-US"/>
-        </w:rPr>
-        <w:t xml:space="preserve">Furendal, H. Brouwer and W. van der Deijl, “The Future of the Philosophy of Work,” </w:t>
+        <w:t xml:space="preserve"> For an account of contemporary surge of interest in the philosophy of work see M. Furendal, H. Brouwer and W. van der Deijl, “The Future of the Philosophy of Work,” </w:t>
       </w:r>
       <w:r>
         <w:rPr>
@@ -5349,17 +5549,7 @@
           <w:szCs w:val="20"/>
           <w:lang w:val="en-US"/>
         </w:rPr>
-        <w:t xml:space="preserve">M. </w:t>
-      </w:r>
-      <w:r>
-        <w:rPr>
-          <w:rFonts w:eastAsia="Times New Roman" w:cs="Times New Roman"/>
-          <w:color w:val="000000"/>
-          <w:sz w:val="20"/>
-          <w:szCs w:val="20"/>
-          <w:lang w:val="en-US"/>
-        </w:rPr>
-        <w:t>Cholbi, "Introduction," in </w:t>
+        <w:t>M. Cholbi, "Introduction," in </w:t>
       </w:r>
       <w:r>
         <w:rPr>
@@ -5765,17 +5955,7 @@
           <w:szCs w:val="20"/>
           <w:lang w:val="en-US"/>
         </w:rPr>
-        <w:t xml:space="preserve"> </w:t>
-      </w:r>
-      <w:r>
-        <w:rPr>
-          <w:rFonts w:eastAsia="Times New Roman" w:cs="Times New Roman"/>
-          <w:color w:val="000000"/>
-          <w:sz w:val="20"/>
-          <w:szCs w:val="20"/>
-          <w:lang w:val="en-US"/>
-        </w:rPr>
-        <w:t>Cholbi, J-P</w:t>
+        <w:t xml:space="preserve"> Cholbi, J-P</w:t>
       </w:r>
       <w:r>
         <w:rPr>
@@ -6003,13 +6183,7 @@
         <w:rPr>
           <w:lang w:val="en-US"/>
         </w:rPr>
-        <w:t xml:space="preserve"> R. </w:t>
-      </w:r>
-      <w:r>
-        <w:rPr>
-          <w:lang w:val="en-US"/>
-        </w:rPr>
-        <w:t xml:space="preserve">Geuss, </w:t>
+        <w:t xml:space="preserve"> R. Geuss, </w:t>
       </w:r>
       <w:r>
         <w:rPr>
@@ -6072,17 +6246,7 @@
           <w:szCs w:val="20"/>
           <w:lang w:val="en-US"/>
         </w:rPr>
-        <w:t xml:space="preserve"> Thought of Raymond </w:t>
-      </w:r>
-      <w:r>
-        <w:rPr>
-          <w:rFonts w:eastAsia="Times New Roman" w:cs="Times New Roman"/>
-          <w:color w:val="000000"/>
-          <w:sz w:val="20"/>
-          <w:szCs w:val="20"/>
-          <w:lang w:val="en-US"/>
-        </w:rPr>
-        <w:t>Geuss," </w:t>
+        <w:t xml:space="preserve"> Thought of Raymond Geuss," </w:t>
       </w:r>
       <w:r>
         <w:rPr>
@@ -6133,15 +6297,7 @@
           <w:szCs w:val="20"/>
           <w:lang w:val="en-US"/>
         </w:rPr>
-        <w:t xml:space="preserve"> For an interpretation of Raymond </w:t>
-      </w:r>
-      <w:r>
-        <w:rPr>
-          <w:sz w:val="20"/>
-          <w:szCs w:val="20"/>
-          <w:lang w:val="en-US"/>
-        </w:rPr>
-        <w:t xml:space="preserve">Geuss as a sceptic concerning the prospects of philosophy to guide human action in the conventional way and for an account that delineates his own alternative after the example of Montaigne, see G. Seven, “What Can Contemporary Realists Learn from Montaigne? On the Significance of the Author of the </w:t>
+        <w:t xml:space="preserve"> For an interpretation of Raymond Geuss as a sceptic concerning the prospects of philosophy to guide human action in the conventional way and for an account that delineates his own alternative after the example of Montaigne, see G. Seven, “What Can Contemporary Realists Learn from Montaigne? On the Significance of the Author of the </w:t>
       </w:r>
       <w:r>
         <w:rPr>
@@ -6198,13 +6354,7 @@
         <w:rPr>
           <w:lang w:val="en-US"/>
         </w:rPr>
-        <w:t xml:space="preserve"> A. </w:t>
-      </w:r>
-      <w:r>
-        <w:rPr>
-          <w:lang w:val="en-US"/>
-        </w:rPr>
-        <w:t xml:space="preserve">Honneth, “A Genealogy of Work: Review Essay on Raymond Geuss’ </w:t>
+        <w:t xml:space="preserve"> A. Honneth, “A Genealogy of Work: Review Essay on Raymond Geuss’ </w:t>
       </w:r>
       <w:r>
         <w:rPr>
@@ -6302,13 +6452,7 @@
         <w:rPr>
           <w:lang w:val="en-US"/>
         </w:rPr>
-        <w:t xml:space="preserve"> </w:t>
-      </w:r>
-      <w:r>
-        <w:rPr>
-          <w:lang w:val="en-US"/>
-        </w:rPr>
-        <w:t xml:space="preserve">Geuss, </w:t>
+        <w:t xml:space="preserve"> Geuss, </w:t>
       </w:r>
       <w:r>
         <w:rPr>
@@ -6344,13 +6488,7 @@
         <w:rPr>
           <w:lang w:val="en-US"/>
         </w:rPr>
-        <w:t xml:space="preserve"> For the ‘ideology of work’ see Hunnicutt, “A History of Work as Lived Experience,” 67-70; </w:t>
-      </w:r>
-      <w:r>
-        <w:rPr>
-          <w:lang w:val="en-US"/>
-        </w:rPr>
-        <w:t xml:space="preserve">Geuss, </w:t>
+        <w:t xml:space="preserve"> For the ‘ideology of work’ see Hunnicutt, “A History of Work as Lived Experience,” 67-70; Geuss, </w:t>
       </w:r>
       <w:r>
         <w:rPr>
@@ -6379,10 +6517,7 @@
         <w:endnoteRef/>
       </w:r>
       <w:r>
-        <w:t xml:space="preserve"> </w:t>
-      </w:r>
-      <w:r>
-        <w:t xml:space="preserve">Geuss, </w:t>
+        <w:t xml:space="preserve"> Geuss, </w:t>
       </w:r>
       <w:r>
         <w:rPr>
@@ -6508,17 +6643,7 @@
           <w:szCs w:val="20"/>
           <w:lang w:val="en-US"/>
         </w:rPr>
-        <w:t xml:space="preserve">A. </w:t>
-      </w:r>
-      <w:r>
-        <w:rPr>
-          <w:rFonts w:eastAsia="Times New Roman" w:cs="Times New Roman"/>
-          <w:color w:val="000000"/>
-          <w:sz w:val="20"/>
-          <w:szCs w:val="20"/>
-          <w:lang w:val="en-US"/>
-        </w:rPr>
-        <w:t>Gheaus and L. Herzog, "The Goods of Work (Other Than Money!)," </w:t>
+        <w:t>A. Gheaus and L. Herzog, "The Goods of Work (Other Than Money!)," </w:t>
       </w:r>
       <w:r>
         <w:rPr>
@@ -6565,13 +6690,7 @@
         <w:rPr>
           <w:lang w:val="en-US"/>
         </w:rPr>
-        <w:t xml:space="preserve">A. </w:t>
-      </w:r>
-      <w:r>
-        <w:rPr>
-          <w:lang w:val="en-US"/>
-        </w:rPr>
-        <w:t xml:space="preserve">Honneth, </w:t>
+        <w:t xml:space="preserve">A. Honneth, </w:t>
       </w:r>
       <w:r>
         <w:rPr>
@@ -6698,7 +6817,19 @@
         <w:t xml:space="preserve"> </w:t>
       </w:r>
       <w:r>
-        <w:t>Geuss, p. 133.</w:t>
+        <w:t xml:space="preserve">Geuss, </w:t>
+      </w:r>
+      <w:r>
+        <w:rPr>
+          <w:i/>
+        </w:rPr>
+        <w:t>A Philosopher Looks at Work</w:t>
+      </w:r>
+      <w:r>
+        <w:t xml:space="preserve">, </w:t>
+      </w:r>
+      <w:r>
+        <w:t>133.</w:t>
       </w:r>
     </w:p>
   </w:endnote>
@@ -6883,13 +7014,7 @@
         <w:rPr>
           <w:bCs/>
         </w:rPr>
-        <w:t xml:space="preserve"> </w:t>
-      </w:r>
-      <w:r>
-        <w:rPr>
-          <w:bCs/>
-        </w:rPr>
-        <w:t xml:space="preserve">Geuss, </w:t>
+        <w:t xml:space="preserve"> Geuss, </w:t>
       </w:r>
       <w:r>
         <w:rPr>
@@ -7019,17 +7144,16 @@
         <w:rPr>
           <w:lang w:val="en-US"/>
         </w:rPr>
-        <w:t xml:space="preserve"> </w:t>
-      </w:r>
-      <w:r>
-        <w:rPr>
-          <w:lang w:val="en-US"/>
-        </w:rPr>
-        <w:t xml:space="preserve">Honneth, </w:t>
-      </w:r>
-      <w:r>
-        <w:rPr>
-          <w:i/>
+        <w:t xml:space="preserve"> Honneth, </w:t>
+      </w:r>
+      <w:r>
+        <w:rPr>
+          <w:lang w:val="en-US"/>
+        </w:rPr>
+        <w:t>“</w:t>
+      </w:r>
+      <w:r>
+        <w:rPr>
           <w:lang w:val="en-US"/>
         </w:rPr>
         <w:t>A Genealogy of Work</w:t>
@@ -7038,7 +7162,19 @@
         <w:rPr>
           <w:lang w:val="en-US"/>
         </w:rPr>
-        <w:t>, 6; 16.</w:t>
+        <w:t>,</w:t>
+      </w:r>
+      <w:r>
+        <w:rPr>
+          <w:lang w:val="en-US"/>
+        </w:rPr>
+        <w:t>”</w:t>
+      </w:r>
+      <w:r>
+        <w:rPr>
+          <w:lang w:val="en-US"/>
+        </w:rPr>
+        <w:t xml:space="preserve"> 6; 16.</w:t>
       </w:r>
     </w:p>
   </w:endnote>
@@ -7064,13 +7200,7 @@
         <w:rPr>
           <w:lang w:val="en-US"/>
         </w:rPr>
-        <w:t xml:space="preserve">A. </w:t>
-      </w:r>
-      <w:r>
-        <w:rPr>
-          <w:lang w:val="en-US"/>
-        </w:rPr>
-        <w:t xml:space="preserve">Gourevitch “Raymond Geuss is Missing the Politics of Class,” </w:t>
+        <w:t xml:space="preserve">A. Gourevitch “Raymond Geuss is Missing the Politics of Class,” </w:t>
       </w:r>
       <w:r>
         <w:rPr>
@@ -7136,20 +7266,31 @@
         <w:rPr>
           <w:lang w:val="tr-TR"/>
         </w:rPr>
-        <w:t xml:space="preserve">, Kindle edition, chap. 9, loc. 174; Gourevitch, </w:t>
-      </w:r>
-      <w:r>
-        <w:rPr>
-          <w:i/>
+        <w:t xml:space="preserve">, Kindle edition, chap. 9, loc. 174; </w:t>
+      </w:r>
+      <w:r>
+        <w:rPr>
           <w:lang w:val="tr-TR"/>
         </w:rPr>
+        <w:t xml:space="preserve">Gourevitch, </w:t>
+      </w:r>
+      <w:r>
+        <w:rPr>
+          <w:lang w:val="tr-TR"/>
+        </w:rPr>
+        <w:t>“</w:t>
+      </w:r>
+      <w:r>
+        <w:rPr>
+          <w:lang w:val="tr-TR"/>
+        </w:rPr>
         <w:t>Raymond Geuss</w:t>
       </w:r>
       <w:r>
         <w:rPr>
           <w:lang w:val="tr-TR"/>
         </w:rPr>
-        <w:t>.</w:t>
+        <w:t>.”</w:t>
       </w:r>
     </w:p>
   </w:endnote>
@@ -7157,7 +7298,7 @@
 </file>
 
 <file path=word/footnotes.xml><?xml version="1.0" encoding="utf-8"?>
-<w:footnotes xmlns:wpc="http://schemas.microsoft.com/office/word/2010/wordprocessingCanvas" xmlns:cx="http://schemas.microsoft.com/office/drawing/2014/chartex" xmlns:cx1="http://schemas.microsoft.com/office/drawing/2015/9/8/chartex" xmlns:cx2="http://schemas.microsoft.com/office/drawing/2015/10/21/chartex" xmlns:cx3="http://schemas.microsoft.com/office/drawing/2016/5/9/chartex" xmlns:cx4="http://schemas.microsoft.com/office/drawing/2016/5/10/chartex" xmlns:cx5="http://schemas.microsoft.com/office/drawing/2016/5/11/chartex" xmlns:cx6="http://schemas.microsoft.com/office/drawing/2016/5/12/chartex" xmlns:cx7="http://schemas.microsoft.com/office/drawing/2016/5/13/chartex" xmlns:cx8="http://schemas.microsoft.com/office/drawing/2016/5/14/chartex" xmlns:mc="http://schemas.openxmlformats.org/markup-compatibility/2006" xmlns:aink="http://schemas.microsoft.com/office/drawing/2016/ink" xmlns:am3d="http://schemas.microsoft.com/office/drawing/2017/model3d" xmlns:o="urn:schemas-microsoft-com:office:office" xmlns:r="http://schemas.openxmlformats.org/officeDocument/2006/relationships" xmlns:m="http://schemas.openxmlformats.org/officeDocument/2006/math" xmlns:v="urn:schemas-microsoft-com:vml" xmlns:wp14="http://schemas.microsoft.com/office/word/2010/wordprocessingDrawing" xmlns:wp="http://schemas.openxmlformats.org/drawingml/2006/wordprocessingDrawing" xmlns:w10="urn:schemas-microsoft-com:office:word" xmlns:w="http://schemas.openxmlformats.org/wordprocessingml/2006/main" xmlns:w14="http://schemas.microsoft.com/office/word/2010/wordml" xmlns:w15="http://schemas.microsoft.com/office/word/2012/wordml" xmlns:w16cid="http://schemas.microsoft.com/office/word/2016/wordml/cid" xmlns:w16se="http://schemas.microsoft.com/office/word/2015/wordml/symex" xmlns:wpg="http://schemas.microsoft.com/office/word/2010/wordprocessingGroup" xmlns:wpi="http://schemas.microsoft.com/office/word/2010/wordprocessingInk" xmlns:wne="http://schemas.microsoft.com/office/word/2006/wordml" xmlns:wps="http://schemas.microsoft.com/office/word/2010/wordprocessingShape" mc:Ignorable="w14 w15 w16se w16cid wp14">
+<w:footnotes xmlns:wpc="http://schemas.microsoft.com/office/word/2010/wordprocessingCanvas" xmlns:cx="http://schemas.microsoft.com/office/drawing/2014/chartex" xmlns:cx1="http://schemas.microsoft.com/office/drawing/2015/9/8/chartex" xmlns:cx2="http://schemas.microsoft.com/office/drawing/2015/10/21/chartex" xmlns:cx3="http://schemas.microsoft.com/office/drawing/2016/5/9/chartex" xmlns:cx4="http://schemas.microsoft.com/office/drawing/2016/5/10/chartex" xmlns:cx5="http://schemas.microsoft.com/office/drawing/2016/5/11/chartex" xmlns:cx6="http://schemas.microsoft.com/office/drawing/2016/5/12/chartex" xmlns:cx7="http://schemas.microsoft.com/office/drawing/2016/5/13/chartex" xmlns:cx8="http://schemas.microsoft.com/office/drawing/2016/5/14/chartex" xmlns:mc="http://schemas.openxmlformats.org/markup-compatibility/2006" xmlns:aink="http://schemas.microsoft.com/office/drawing/2016/ink" xmlns:am3d="http://schemas.microsoft.com/office/drawing/2017/model3d" xmlns:o="urn:schemas-microsoft-com:office:office" xmlns:oel="http://schemas.microsoft.com/office/2019/extlst" xmlns:r="http://schemas.openxmlformats.org/officeDocument/2006/relationships" xmlns:m="http://schemas.openxmlformats.org/officeDocument/2006/math" xmlns:v="urn:schemas-microsoft-com:vml" xmlns:wp14="http://schemas.microsoft.com/office/word/2010/wordprocessingDrawing" xmlns:wp="http://schemas.openxmlformats.org/drawingml/2006/wordprocessingDrawing" xmlns:w10="urn:schemas-microsoft-com:office:word" xmlns:w="http://schemas.openxmlformats.org/wordprocessingml/2006/main" xmlns:w14="http://schemas.microsoft.com/office/word/2010/wordml" xmlns:w15="http://schemas.microsoft.com/office/word/2012/wordml" xmlns:w16cex="http://schemas.microsoft.com/office/word/2018/wordml/cex" xmlns:w16cid="http://schemas.microsoft.com/office/word/2016/wordml/cid" xmlns:w16="http://schemas.microsoft.com/office/word/2018/wordml" xmlns:w16sdtdh="http://schemas.microsoft.com/office/word/2020/wordml/sdtdatahash" xmlns:w16se="http://schemas.microsoft.com/office/word/2015/wordml/symex" xmlns:wpg="http://schemas.microsoft.com/office/word/2010/wordprocessingGroup" xmlns:wpi="http://schemas.microsoft.com/office/word/2010/wordprocessingInk" xmlns:wne="http://schemas.microsoft.com/office/word/2006/wordml" xmlns:wps="http://schemas.microsoft.com/office/word/2010/wordprocessingShape" mc:Ignorable="w14 w15 w16se w16cid w16 w16cex w16sdtdh wp14">
   <w:footnote w:type="separator" w:id="-1">
     <w:p>
       <w:r>
@@ -7176,7 +7317,7 @@
 </file>
 
 <file path=word/styles.xml><?xml version="1.0" encoding="utf-8"?>
-<w:styles xmlns:mc="http://schemas.openxmlformats.org/markup-compatibility/2006" xmlns:r="http://schemas.openxmlformats.org/officeDocument/2006/relationships" xmlns:w="http://schemas.openxmlformats.org/wordprocessingml/2006/main" xmlns:w14="http://schemas.microsoft.com/office/word/2010/wordml" xmlns:w15="http://schemas.microsoft.com/office/word/2012/wordml" xmlns:w16cid="http://schemas.microsoft.com/office/word/2016/wordml/cid" xmlns:w16se="http://schemas.microsoft.com/office/word/2015/wordml/symex" mc:Ignorable="w14 w15 w16se w16cid">
+<w:styles xmlns:mc="http://schemas.openxmlformats.org/markup-compatibility/2006" xmlns:r="http://schemas.openxmlformats.org/officeDocument/2006/relationships" xmlns:w="http://schemas.openxmlformats.org/wordprocessingml/2006/main" xmlns:w14="http://schemas.microsoft.com/office/word/2010/wordml" xmlns:w15="http://schemas.microsoft.com/office/word/2012/wordml" xmlns:w16cex="http://schemas.microsoft.com/office/word/2018/wordml/cex" xmlns:w16cid="http://schemas.microsoft.com/office/word/2016/wordml/cid" xmlns:w16="http://schemas.microsoft.com/office/word/2018/wordml" xmlns:w16sdtdh="http://schemas.microsoft.com/office/word/2020/wordml/sdtdatahash" xmlns:w16se="http://schemas.microsoft.com/office/word/2015/wordml/symex" mc:Ignorable="w14 w15 w16se w16cid w16 w16cex w16sdtdh">
   <w:docDefaults>
     <w:rPrDefault>
       <w:rPr>
@@ -7188,7 +7329,7 @@
     </w:rPrDefault>
     <w:pPrDefault/>
   </w:docDefaults>
-  <w:latentStyles w:defLockedState="0" w:defUIPriority="99" w:defSemiHidden="0" w:defUnhideWhenUsed="0" w:defQFormat="0" w:count="375">
+  <w:latentStyles w:defLockedState="0" w:defUIPriority="99" w:defSemiHidden="0" w:defUnhideWhenUsed="0" w:defQFormat="0" w:count="376">
     <w:lsdException w:name="Normal" w:uiPriority="0" w:qFormat="1"/>
     <w:lsdException w:name="heading 1" w:uiPriority="9" w:qFormat="1"/>
     <w:lsdException w:name="heading 2" w:semiHidden="1" w:uiPriority="9" w:unhideWhenUsed="1" w:qFormat="1"/>
@@ -7564,6 +7705,7 @@
     <w:lsdException w:name="Smart Hyperlink" w:semiHidden="1" w:unhideWhenUsed="1"/>
     <w:lsdException w:name="Hashtag" w:semiHidden="1" w:unhideWhenUsed="1"/>
     <w:lsdException w:name="Unresolved Mention" w:semiHidden="1" w:unhideWhenUsed="1"/>
+    <w:lsdException w:name="Smart Link" w:semiHidden="1" w:unhideWhenUsed="1"/>
   </w:latentStyles>
   <w:style w:type="paragraph" w:default="1" w:styleId="Normal">
     <w:name w:val="Normal"/>
@@ -8111,7 +8253,7 @@
 </file>
 
 <file path=customXml/itemProps1.xml><?xml version="1.0" encoding="utf-8"?>
-<ds:datastoreItem xmlns:ds="http://schemas.openxmlformats.org/officeDocument/2006/customXml" ds:itemID="{505D1DDC-B8E9-CD40-8D29-5733FC6F7016}">
+<ds:datastoreItem xmlns:ds="http://schemas.openxmlformats.org/officeDocument/2006/customXml" ds:itemID="{7B83B187-9768-404C-9457-0B636DC14E89}">
   <ds:schemaRefs>
     <ds:schemaRef ds:uri="http://schemas.openxmlformats.org/officeDocument/2006/bibliography"/>
   </ds:schemaRefs>

</xml_diff>